<commit_message>
Progress 3: Add UI Design
</commit_message>
<xml_diff>
--- a/ครั้งที่ 3/CEPP-22 Progress Report 3.docx
+++ b/ครั้งที่ 3/CEPP-22 Progress Report 3.docx
@@ -415,13 +415,9 @@
     </w:p>
     <w:p>
       <w:pPr>
+        <w:keepNext/>
         <w:spacing w:before="240" w:after="240" w:line="240" w:lineRule="auto"/>
         <w:ind w:left="720"/>
-        <w:rPr>
-          <w:rFonts w:asciiTheme="majorBidi" w:eastAsia="Times New Roman" w:hAnsiTheme="majorBidi" w:cstheme="majorBidi"/>
-          <w:sz w:val="24"/>
-          <w:szCs w:val="24"/>
-        </w:rPr>
       </w:pPr>
       <w:r>
         <w:rPr>
@@ -482,12 +478,116 @@
     </w:p>
     <w:p>
       <w:pPr>
+        <w:pStyle w:val="af0"/>
+        <w:jc w:val="center"/>
+        <w:rPr>
+          <w:rFonts w:asciiTheme="majorBidi" w:eastAsia="Times New Roman" w:hAnsiTheme="majorBidi" w:cstheme="majorBidi"/>
+          <w:sz w:val="28"/>
+          <w:szCs w:val="28"/>
+        </w:rPr>
+      </w:pPr>
+      <w:r>
+        <w:rPr>
+          <w:sz w:val="28"/>
+          <w:szCs w:val="28"/>
+          <w:cs/>
+        </w:rPr>
+        <w:t xml:space="preserve">รูปที่ </w:t>
+      </w:r>
+      <w:r>
+        <w:rPr>
+          <w:sz w:val="28"/>
+          <w:szCs w:val="28"/>
+          <w:cs/>
+        </w:rPr>
+        <w:fldChar w:fldCharType="begin"/>
+      </w:r>
+      <w:r>
+        <w:rPr>
+          <w:sz w:val="28"/>
+          <w:szCs w:val="28"/>
+          <w:cs/>
+        </w:rPr>
+        <w:instrText xml:space="preserve"> </w:instrText>
+      </w:r>
+      <w:r>
+        <w:rPr>
+          <w:sz w:val="28"/>
+          <w:szCs w:val="28"/>
+        </w:rPr>
+        <w:instrText xml:space="preserve">SEQ </w:instrText>
+      </w:r>
+      <w:r>
+        <w:rPr>
+          <w:sz w:val="28"/>
+          <w:szCs w:val="28"/>
+          <w:cs/>
+        </w:rPr>
+        <w:instrText xml:space="preserve">รูปที่ </w:instrText>
+      </w:r>
+      <w:r>
+        <w:rPr>
+          <w:sz w:val="28"/>
+          <w:szCs w:val="28"/>
+        </w:rPr>
+        <w:instrText>\* ARABIC</w:instrText>
+      </w:r>
+      <w:r>
+        <w:rPr>
+          <w:sz w:val="28"/>
+          <w:szCs w:val="28"/>
+          <w:cs/>
+        </w:rPr>
+        <w:instrText xml:space="preserve"> </w:instrText>
+      </w:r>
+      <w:r>
+        <w:rPr>
+          <w:sz w:val="28"/>
+          <w:szCs w:val="28"/>
+          <w:cs/>
+        </w:rPr>
+        <w:fldChar w:fldCharType="separate"/>
+      </w:r>
+      <w:r>
+        <w:rPr>
+          <w:noProof/>
+          <w:sz w:val="28"/>
+          <w:szCs w:val="28"/>
+          <w:cs/>
+        </w:rPr>
+        <w:t>1</w:t>
+      </w:r>
+      <w:r>
+        <w:rPr>
+          <w:sz w:val="28"/>
+          <w:szCs w:val="28"/>
+          <w:cs/>
+        </w:rPr>
+        <w:fldChar w:fldCharType="end"/>
+      </w:r>
+      <w:r>
+        <w:rPr>
+          <w:rFonts w:hint="cs"/>
+          <w:sz w:val="28"/>
+          <w:szCs w:val="28"/>
+          <w:cs/>
+        </w:rPr>
+        <w:t xml:space="preserve"> สรุปปัญหาของ </w:t>
+      </w:r>
+      <w:r>
+        <w:rPr>
+          <w:sz w:val="28"/>
+          <w:szCs w:val="28"/>
+        </w:rPr>
+        <w:t>User</w:t>
+      </w:r>
+    </w:p>
+    <w:p>
+      <w:pPr>
         <w:spacing w:before="240" w:after="240" w:line="240" w:lineRule="auto"/>
         <w:ind w:left="720"/>
         <w:rPr>
           <w:rFonts w:asciiTheme="majorBidi" w:eastAsia="Times New Roman" w:hAnsiTheme="majorBidi" w:cstheme="majorBidi"/>
-          <w:sz w:val="24"/>
-          <w:szCs w:val="24"/>
         </w:rPr>
       </w:pPr>
       <w:r>
@@ -580,8 +680,6 @@
         <w:ind w:left="720"/>
         <w:rPr>
           <w:rFonts w:asciiTheme="majorBidi" w:eastAsia="Times New Roman" w:hAnsiTheme="majorBidi" w:cstheme="majorBidi"/>
-          <w:sz w:val="24"/>
-          <w:szCs w:val="24"/>
         </w:rPr>
       </w:pPr>
       <w:r>
@@ -680,20 +778,14 @@
         <w:spacing w:after="240" w:line="240" w:lineRule="auto"/>
         <w:rPr>
           <w:rFonts w:asciiTheme="majorBidi" w:eastAsia="Times New Roman" w:hAnsiTheme="majorBidi" w:cstheme="majorBidi"/>
-          <w:sz w:val="24"/>
-          <w:szCs w:val="24"/>
         </w:rPr>
       </w:pPr>
     </w:p>
     <w:p>
       <w:pPr>
+        <w:keepNext/>
         <w:spacing w:before="240" w:after="240" w:line="240" w:lineRule="auto"/>
         <w:ind w:left="720"/>
-        <w:rPr>
-          <w:rFonts w:asciiTheme="majorBidi" w:eastAsia="Times New Roman" w:hAnsiTheme="majorBidi" w:cstheme="majorBidi"/>
-          <w:sz w:val="24"/>
-          <w:szCs w:val="24"/>
-        </w:rPr>
       </w:pPr>
       <w:r>
         <w:rPr>
@@ -755,12 +847,116 @@
     </w:p>
     <w:p>
       <w:pPr>
+        <w:pStyle w:val="af0"/>
+        <w:jc w:val="center"/>
+        <w:rPr>
+          <w:rFonts w:asciiTheme="majorBidi" w:eastAsia="Times New Roman" w:hAnsiTheme="majorBidi" w:cstheme="majorBidi"/>
+          <w:sz w:val="28"/>
+          <w:szCs w:val="28"/>
+        </w:rPr>
+      </w:pPr>
+      <w:r>
+        <w:rPr>
+          <w:sz w:val="28"/>
+          <w:szCs w:val="28"/>
+          <w:cs/>
+        </w:rPr>
+        <w:t xml:space="preserve">รูปที่ </w:t>
+      </w:r>
+      <w:r>
+        <w:rPr>
+          <w:sz w:val="28"/>
+          <w:szCs w:val="28"/>
+          <w:cs/>
+        </w:rPr>
+        <w:fldChar w:fldCharType="begin"/>
+      </w:r>
+      <w:r>
+        <w:rPr>
+          <w:sz w:val="28"/>
+          <w:szCs w:val="28"/>
+          <w:cs/>
+        </w:rPr>
+        <w:instrText xml:space="preserve"> </w:instrText>
+      </w:r>
+      <w:r>
+        <w:rPr>
+          <w:sz w:val="28"/>
+          <w:szCs w:val="28"/>
+        </w:rPr>
+        <w:instrText xml:space="preserve">SEQ </w:instrText>
+      </w:r>
+      <w:r>
+        <w:rPr>
+          <w:sz w:val="28"/>
+          <w:szCs w:val="28"/>
+          <w:cs/>
+        </w:rPr>
+        <w:instrText xml:space="preserve">รูปที่ </w:instrText>
+      </w:r>
+      <w:r>
+        <w:rPr>
+          <w:sz w:val="28"/>
+          <w:szCs w:val="28"/>
+        </w:rPr>
+        <w:instrText>\* ARABIC</w:instrText>
+      </w:r>
+      <w:r>
+        <w:rPr>
+          <w:sz w:val="28"/>
+          <w:szCs w:val="28"/>
+          <w:cs/>
+        </w:rPr>
+        <w:instrText xml:space="preserve"> </w:instrText>
+      </w:r>
+      <w:r>
+        <w:rPr>
+          <w:sz w:val="28"/>
+          <w:szCs w:val="28"/>
+          <w:cs/>
+        </w:rPr>
+        <w:fldChar w:fldCharType="separate"/>
+      </w:r>
+      <w:r>
+        <w:rPr>
+          <w:noProof/>
+          <w:sz w:val="28"/>
+          <w:szCs w:val="28"/>
+          <w:cs/>
+        </w:rPr>
+        <w:t>2</w:t>
+      </w:r>
+      <w:r>
+        <w:rPr>
+          <w:sz w:val="28"/>
+          <w:szCs w:val="28"/>
+          <w:cs/>
+        </w:rPr>
+        <w:fldChar w:fldCharType="end"/>
+      </w:r>
+      <w:r>
+        <w:rPr>
+          <w:rFonts w:hint="cs"/>
+          <w:sz w:val="28"/>
+          <w:szCs w:val="28"/>
+          <w:cs/>
+        </w:rPr>
+        <w:t xml:space="preserve"> </w:t>
+      </w:r>
+      <w:r>
+        <w:rPr>
+          <w:sz w:val="28"/>
+          <w:szCs w:val="28"/>
+        </w:rPr>
+        <w:t>Empathy Map</w:t>
+      </w:r>
+    </w:p>
+    <w:p>
+      <w:pPr>
         <w:spacing w:before="240" w:after="240" w:line="240" w:lineRule="auto"/>
         <w:ind w:left="720"/>
         <w:rPr>
           <w:rFonts w:asciiTheme="majorBidi" w:eastAsia="Times New Roman" w:hAnsiTheme="majorBidi" w:cstheme="majorBidi"/>
-          <w:sz w:val="24"/>
-          <w:szCs w:val="24"/>
         </w:rPr>
       </w:pPr>
       <w:r>
@@ -814,20 +1010,14 @@
         <w:spacing w:after="0" w:line="240" w:lineRule="auto"/>
         <w:rPr>
           <w:rFonts w:asciiTheme="majorBidi" w:eastAsia="Times New Roman" w:hAnsiTheme="majorBidi" w:cstheme="majorBidi"/>
-          <w:sz w:val="24"/>
-          <w:szCs w:val="24"/>
         </w:rPr>
       </w:pPr>
     </w:p>
     <w:p>
       <w:pPr>
+        <w:keepNext/>
         <w:spacing w:before="240" w:after="240" w:line="240" w:lineRule="auto"/>
         <w:ind w:left="720"/>
-        <w:rPr>
-          <w:rFonts w:asciiTheme="majorBidi" w:eastAsia="Times New Roman" w:hAnsiTheme="majorBidi" w:cstheme="majorBidi"/>
-          <w:sz w:val="24"/>
-          <w:szCs w:val="24"/>
-        </w:rPr>
       </w:pPr>
       <w:r>
         <w:rPr>
@@ -888,12 +1078,107 @@
     </w:p>
     <w:p>
       <w:pPr>
+        <w:pStyle w:val="af0"/>
+        <w:jc w:val="center"/>
+        <w:rPr>
+          <w:rFonts w:asciiTheme="majorBidi" w:eastAsia="Times New Roman" w:hAnsiTheme="majorBidi" w:cstheme="majorBidi"/>
+          <w:sz w:val="28"/>
+          <w:szCs w:val="28"/>
+        </w:rPr>
+      </w:pPr>
+      <w:r>
+        <w:rPr>
+          <w:sz w:val="28"/>
+          <w:szCs w:val="28"/>
+          <w:cs/>
+        </w:rPr>
+        <w:t xml:space="preserve">รูปที่ </w:t>
+      </w:r>
+      <w:r>
+        <w:rPr>
+          <w:sz w:val="28"/>
+          <w:szCs w:val="28"/>
+          <w:cs/>
+        </w:rPr>
+        <w:fldChar w:fldCharType="begin"/>
+      </w:r>
+      <w:r>
+        <w:rPr>
+          <w:sz w:val="28"/>
+          <w:szCs w:val="28"/>
+          <w:cs/>
+        </w:rPr>
+        <w:instrText xml:space="preserve"> </w:instrText>
+      </w:r>
+      <w:r>
+        <w:rPr>
+          <w:sz w:val="28"/>
+          <w:szCs w:val="28"/>
+        </w:rPr>
+        <w:instrText xml:space="preserve">SEQ </w:instrText>
+      </w:r>
+      <w:r>
+        <w:rPr>
+          <w:sz w:val="28"/>
+          <w:szCs w:val="28"/>
+          <w:cs/>
+        </w:rPr>
+        <w:instrText xml:space="preserve">รูปที่ </w:instrText>
+      </w:r>
+      <w:r>
+        <w:rPr>
+          <w:sz w:val="28"/>
+          <w:szCs w:val="28"/>
+        </w:rPr>
+        <w:instrText>\* ARABIC</w:instrText>
+      </w:r>
+      <w:r>
+        <w:rPr>
+          <w:sz w:val="28"/>
+          <w:szCs w:val="28"/>
+          <w:cs/>
+        </w:rPr>
+        <w:instrText xml:space="preserve"> </w:instrText>
+      </w:r>
+      <w:r>
+        <w:rPr>
+          <w:sz w:val="28"/>
+          <w:szCs w:val="28"/>
+          <w:cs/>
+        </w:rPr>
+        <w:fldChar w:fldCharType="separate"/>
+      </w:r>
+      <w:r>
+        <w:rPr>
+          <w:noProof/>
+          <w:sz w:val="28"/>
+          <w:szCs w:val="28"/>
+          <w:cs/>
+        </w:rPr>
+        <w:t>3</w:t>
+      </w:r>
+      <w:r>
+        <w:rPr>
+          <w:sz w:val="28"/>
+          <w:szCs w:val="28"/>
+          <w:cs/>
+        </w:rPr>
+        <w:fldChar w:fldCharType="end"/>
+      </w:r>
+      <w:r>
+        <w:rPr>
+          <w:sz w:val="28"/>
+          <w:szCs w:val="28"/>
+        </w:rPr>
+        <w:t xml:space="preserve"> Persona</w:t>
+      </w:r>
+    </w:p>
+    <w:p>
+      <w:pPr>
         <w:spacing w:before="240" w:after="240" w:line="240" w:lineRule="auto"/>
         <w:ind w:left="720"/>
         <w:rPr>
           <w:rFonts w:asciiTheme="majorBidi" w:eastAsia="Times New Roman" w:hAnsiTheme="majorBidi" w:cstheme="majorBidi"/>
-          <w:sz w:val="24"/>
-          <w:szCs w:val="24"/>
         </w:rPr>
       </w:pPr>
       <w:r>
@@ -967,13 +1252,9 @@
     </w:p>
     <w:p>
       <w:pPr>
+        <w:keepNext/>
         <w:spacing w:before="240" w:after="240" w:line="240" w:lineRule="auto"/>
         <w:ind w:left="720"/>
-        <w:rPr>
-          <w:rFonts w:asciiTheme="majorBidi" w:eastAsia="Times New Roman" w:hAnsiTheme="majorBidi" w:cstheme="majorBidi"/>
-          <w:sz w:val="24"/>
-          <w:szCs w:val="24"/>
-        </w:rPr>
       </w:pPr>
       <w:r>
         <w:rPr>
@@ -1035,12 +1316,107 @@
     </w:p>
     <w:p>
       <w:pPr>
+        <w:pStyle w:val="af0"/>
+        <w:jc w:val="center"/>
+        <w:rPr>
+          <w:rFonts w:asciiTheme="majorBidi" w:eastAsia="Times New Roman" w:hAnsiTheme="majorBidi" w:cstheme="majorBidi"/>
+          <w:sz w:val="28"/>
+          <w:szCs w:val="28"/>
+        </w:rPr>
+      </w:pPr>
+      <w:r>
+        <w:rPr>
+          <w:sz w:val="28"/>
+          <w:szCs w:val="28"/>
+          <w:cs/>
+        </w:rPr>
+        <w:t xml:space="preserve">รูปที่ </w:t>
+      </w:r>
+      <w:r>
+        <w:rPr>
+          <w:sz w:val="28"/>
+          <w:szCs w:val="28"/>
+          <w:cs/>
+        </w:rPr>
+        <w:fldChar w:fldCharType="begin"/>
+      </w:r>
+      <w:r>
+        <w:rPr>
+          <w:sz w:val="28"/>
+          <w:szCs w:val="28"/>
+          <w:cs/>
+        </w:rPr>
+        <w:instrText xml:space="preserve"> </w:instrText>
+      </w:r>
+      <w:r>
+        <w:rPr>
+          <w:sz w:val="28"/>
+          <w:szCs w:val="28"/>
+        </w:rPr>
+        <w:instrText xml:space="preserve">SEQ </w:instrText>
+      </w:r>
+      <w:r>
+        <w:rPr>
+          <w:sz w:val="28"/>
+          <w:szCs w:val="28"/>
+          <w:cs/>
+        </w:rPr>
+        <w:instrText xml:space="preserve">รูปที่ </w:instrText>
+      </w:r>
+      <w:r>
+        <w:rPr>
+          <w:sz w:val="28"/>
+          <w:szCs w:val="28"/>
+        </w:rPr>
+        <w:instrText>\* ARABIC</w:instrText>
+      </w:r>
+      <w:r>
+        <w:rPr>
+          <w:sz w:val="28"/>
+          <w:szCs w:val="28"/>
+          <w:cs/>
+        </w:rPr>
+        <w:instrText xml:space="preserve"> </w:instrText>
+      </w:r>
+      <w:r>
+        <w:rPr>
+          <w:sz w:val="28"/>
+          <w:szCs w:val="28"/>
+          <w:cs/>
+        </w:rPr>
+        <w:fldChar w:fldCharType="separate"/>
+      </w:r>
+      <w:r>
+        <w:rPr>
+          <w:noProof/>
+          <w:sz w:val="28"/>
+          <w:szCs w:val="28"/>
+          <w:cs/>
+        </w:rPr>
+        <w:t>4</w:t>
+      </w:r>
+      <w:r>
+        <w:rPr>
+          <w:sz w:val="28"/>
+          <w:szCs w:val="28"/>
+          <w:cs/>
+        </w:rPr>
+        <w:fldChar w:fldCharType="end"/>
+      </w:r>
+      <w:r>
+        <w:rPr>
+          <w:sz w:val="28"/>
+          <w:szCs w:val="28"/>
+        </w:rPr>
+        <w:t xml:space="preserve"> Long Term Goal</w:t>
+      </w:r>
+    </w:p>
+    <w:p>
+      <w:pPr>
         <w:spacing w:before="240" w:after="240" w:line="240" w:lineRule="auto"/>
         <w:ind w:left="720"/>
         <w:rPr>
           <w:rFonts w:asciiTheme="majorBidi" w:eastAsia="Times New Roman" w:hAnsiTheme="majorBidi" w:cstheme="majorBidi"/>
-          <w:sz w:val="24"/>
-          <w:szCs w:val="24"/>
         </w:rPr>
       </w:pPr>
       <w:r>
@@ -1140,8 +1516,6 @@
         <w:ind w:left="720"/>
         <w:rPr>
           <w:rFonts w:asciiTheme="majorBidi" w:eastAsia="Times New Roman" w:hAnsiTheme="majorBidi" w:cstheme="majorBidi"/>
-          <w:sz w:val="24"/>
-          <w:szCs w:val="24"/>
         </w:rPr>
       </w:pPr>
       <w:r>
@@ -1189,8 +1563,6 @@
         <w:ind w:left="720"/>
         <w:rPr>
           <w:rFonts w:asciiTheme="majorBidi" w:eastAsia="Times New Roman" w:hAnsiTheme="majorBidi" w:cstheme="majorBidi"/>
-          <w:sz w:val="24"/>
-          <w:szCs w:val="24"/>
         </w:rPr>
       </w:pPr>
       <w:r>
@@ -1219,13 +1591,9 @@
     </w:p>
     <w:p>
       <w:pPr>
+        <w:keepNext/>
         <w:spacing w:before="240" w:after="240" w:line="240" w:lineRule="auto"/>
         <w:ind w:left="720"/>
-        <w:rPr>
-          <w:rFonts w:asciiTheme="majorBidi" w:eastAsia="Times New Roman" w:hAnsiTheme="majorBidi" w:cstheme="majorBidi"/>
-          <w:sz w:val="24"/>
-          <w:szCs w:val="24"/>
-        </w:rPr>
       </w:pPr>
       <w:r>
         <w:rPr>
@@ -1234,6 +1602,7 @@
           <w:color w:val="000000"/>
           <w:bdr w:val="none" w:sz="0" w:space="0" w:color="auto" w:frame="1"/>
         </w:rPr>
+        <w:lastRenderedPageBreak/>
         <w:drawing>
           <wp:inline distT="0" distB="0" distL="0" distR="0" wp14:anchorId="12AD69D0" wp14:editId="4F7C022F">
             <wp:extent cx="5231130" cy="2945130"/>
@@ -1286,13 +1655,106 @@
     </w:p>
     <w:p>
       <w:pPr>
+        <w:pStyle w:val="af0"/>
+        <w:jc w:val="center"/>
+        <w:rPr>
+          <w:rFonts w:asciiTheme="majorBidi" w:eastAsia="Times New Roman" w:hAnsiTheme="majorBidi" w:cstheme="majorBidi"/>
+          <w:sz w:val="28"/>
+          <w:szCs w:val="28"/>
+        </w:rPr>
+      </w:pPr>
+      <w:r>
+        <w:rPr>
+          <w:sz w:val="28"/>
+          <w:szCs w:val="28"/>
+          <w:cs/>
+        </w:rPr>
+        <w:t xml:space="preserve">รูปที่ </w:t>
+      </w:r>
+      <w:r>
+        <w:rPr>
+          <w:sz w:val="28"/>
+          <w:szCs w:val="28"/>
+          <w:cs/>
+        </w:rPr>
+        <w:fldChar w:fldCharType="begin"/>
+      </w:r>
+      <w:r>
+        <w:rPr>
+          <w:sz w:val="28"/>
+          <w:szCs w:val="28"/>
+          <w:cs/>
+        </w:rPr>
+        <w:instrText xml:space="preserve"> </w:instrText>
+      </w:r>
+      <w:r>
+        <w:rPr>
+          <w:sz w:val="28"/>
+          <w:szCs w:val="28"/>
+        </w:rPr>
+        <w:instrText xml:space="preserve">SEQ </w:instrText>
+      </w:r>
+      <w:r>
+        <w:rPr>
+          <w:sz w:val="28"/>
+          <w:szCs w:val="28"/>
+          <w:cs/>
+        </w:rPr>
+        <w:instrText xml:space="preserve">รูปที่ </w:instrText>
+      </w:r>
+      <w:r>
+        <w:rPr>
+          <w:sz w:val="28"/>
+          <w:szCs w:val="28"/>
+        </w:rPr>
+        <w:instrText>\* ARABIC</w:instrText>
+      </w:r>
+      <w:r>
+        <w:rPr>
+          <w:sz w:val="28"/>
+          <w:szCs w:val="28"/>
+          <w:cs/>
+        </w:rPr>
+        <w:instrText xml:space="preserve"> </w:instrText>
+      </w:r>
+      <w:r>
+        <w:rPr>
+          <w:sz w:val="28"/>
+          <w:szCs w:val="28"/>
+          <w:cs/>
+        </w:rPr>
+        <w:fldChar w:fldCharType="separate"/>
+      </w:r>
+      <w:r>
+        <w:rPr>
+          <w:noProof/>
+          <w:sz w:val="28"/>
+          <w:szCs w:val="28"/>
+          <w:cs/>
+        </w:rPr>
+        <w:t>5</w:t>
+      </w:r>
+      <w:r>
+        <w:rPr>
+          <w:sz w:val="28"/>
+          <w:szCs w:val="28"/>
+          <w:cs/>
+        </w:rPr>
+        <w:fldChar w:fldCharType="end"/>
+      </w:r>
+      <w:r>
+        <w:rPr>
+          <w:sz w:val="28"/>
+          <w:szCs w:val="28"/>
+        </w:rPr>
+        <w:t xml:space="preserve"> User Journey: Before</w:t>
+      </w:r>
+    </w:p>
+    <w:p>
+      <w:pPr>
+        <w:keepNext/>
         <w:spacing w:before="240" w:after="240" w:line="240" w:lineRule="auto"/>
         <w:ind w:left="720"/>
-        <w:rPr>
-          <w:rFonts w:asciiTheme="majorBidi" w:eastAsia="Times New Roman" w:hAnsiTheme="majorBidi" w:cstheme="majorBidi"/>
-          <w:sz w:val="24"/>
-          <w:szCs w:val="24"/>
-        </w:rPr>
       </w:pPr>
       <w:r>
         <w:rPr>
@@ -1301,7 +1763,6 @@
           <w:color w:val="000000"/>
           <w:bdr w:val="none" w:sz="0" w:space="0" w:color="auto" w:frame="1"/>
         </w:rPr>
-        <w:lastRenderedPageBreak/>
         <w:drawing>
           <wp:inline distT="0" distB="0" distL="0" distR="0" wp14:anchorId="21C1052A" wp14:editId="35843CAA">
             <wp:extent cx="5231130" cy="2945130"/>
@@ -1354,13 +1815,106 @@
     </w:p>
     <w:p>
       <w:pPr>
+        <w:pStyle w:val="af0"/>
+        <w:jc w:val="center"/>
+        <w:rPr>
+          <w:rFonts w:asciiTheme="majorBidi" w:eastAsia="Times New Roman" w:hAnsiTheme="majorBidi" w:cstheme="majorBidi"/>
+          <w:sz w:val="28"/>
+          <w:szCs w:val="28"/>
+        </w:rPr>
+      </w:pPr>
+      <w:r>
+        <w:rPr>
+          <w:sz w:val="28"/>
+          <w:szCs w:val="28"/>
+          <w:cs/>
+        </w:rPr>
+        <w:t xml:space="preserve">รูปที่ </w:t>
+      </w:r>
+      <w:r>
+        <w:rPr>
+          <w:sz w:val="28"/>
+          <w:szCs w:val="28"/>
+          <w:cs/>
+        </w:rPr>
+        <w:fldChar w:fldCharType="begin"/>
+      </w:r>
+      <w:r>
+        <w:rPr>
+          <w:sz w:val="28"/>
+          <w:szCs w:val="28"/>
+          <w:cs/>
+        </w:rPr>
+        <w:instrText xml:space="preserve"> </w:instrText>
+      </w:r>
+      <w:r>
+        <w:rPr>
+          <w:sz w:val="28"/>
+          <w:szCs w:val="28"/>
+        </w:rPr>
+        <w:instrText xml:space="preserve">SEQ </w:instrText>
+      </w:r>
+      <w:r>
+        <w:rPr>
+          <w:sz w:val="28"/>
+          <w:szCs w:val="28"/>
+          <w:cs/>
+        </w:rPr>
+        <w:instrText xml:space="preserve">รูปที่ </w:instrText>
+      </w:r>
+      <w:r>
+        <w:rPr>
+          <w:sz w:val="28"/>
+          <w:szCs w:val="28"/>
+        </w:rPr>
+        <w:instrText>\* ARABIC</w:instrText>
+      </w:r>
+      <w:r>
+        <w:rPr>
+          <w:sz w:val="28"/>
+          <w:szCs w:val="28"/>
+          <w:cs/>
+        </w:rPr>
+        <w:instrText xml:space="preserve"> </w:instrText>
+      </w:r>
+      <w:r>
+        <w:rPr>
+          <w:sz w:val="28"/>
+          <w:szCs w:val="28"/>
+          <w:cs/>
+        </w:rPr>
+        <w:fldChar w:fldCharType="separate"/>
+      </w:r>
+      <w:r>
+        <w:rPr>
+          <w:noProof/>
+          <w:sz w:val="28"/>
+          <w:szCs w:val="28"/>
+          <w:cs/>
+        </w:rPr>
+        <w:t>6</w:t>
+      </w:r>
+      <w:r>
+        <w:rPr>
+          <w:sz w:val="28"/>
+          <w:szCs w:val="28"/>
+          <w:cs/>
+        </w:rPr>
+        <w:fldChar w:fldCharType="end"/>
+      </w:r>
+      <w:r>
+        <w:rPr>
+          <w:sz w:val="28"/>
+          <w:szCs w:val="28"/>
+        </w:rPr>
+        <w:t xml:space="preserve"> User Journey: On service</w:t>
+      </w:r>
+    </w:p>
+    <w:p>
+      <w:pPr>
+        <w:keepNext/>
         <w:spacing w:before="240" w:after="240" w:line="240" w:lineRule="auto"/>
         <w:ind w:left="720"/>
-        <w:rPr>
-          <w:rFonts w:asciiTheme="majorBidi" w:eastAsia="Times New Roman" w:hAnsiTheme="majorBidi" w:cstheme="majorBidi"/>
-          <w:sz w:val="24"/>
-          <w:szCs w:val="24"/>
-        </w:rPr>
       </w:pPr>
       <w:r>
         <w:rPr>
@@ -1369,6 +1923,7 @@
           <w:color w:val="000000"/>
           <w:bdr w:val="none" w:sz="0" w:space="0" w:color="auto" w:frame="1"/>
         </w:rPr>
+        <w:lastRenderedPageBreak/>
         <w:drawing>
           <wp:inline distT="0" distB="0" distL="0" distR="0" wp14:anchorId="04EFE35E" wp14:editId="64D17A1C">
             <wp:extent cx="4997450" cy="2806700"/>
@@ -1421,6 +1976,103 @@
     </w:p>
     <w:p>
       <w:pPr>
+        <w:pStyle w:val="af0"/>
+        <w:jc w:val="center"/>
+        <w:rPr>
+          <w:rFonts w:asciiTheme="majorBidi" w:eastAsia="Times New Roman" w:hAnsiTheme="majorBidi" w:cstheme="majorBidi"/>
+          <w:sz w:val="28"/>
+          <w:szCs w:val="28"/>
+        </w:rPr>
+      </w:pPr>
+      <w:r>
+        <w:rPr>
+          <w:sz w:val="28"/>
+          <w:szCs w:val="28"/>
+          <w:cs/>
+        </w:rPr>
+        <w:t xml:space="preserve">รูปที่ </w:t>
+      </w:r>
+      <w:r>
+        <w:rPr>
+          <w:sz w:val="28"/>
+          <w:szCs w:val="28"/>
+          <w:cs/>
+        </w:rPr>
+        <w:fldChar w:fldCharType="begin"/>
+      </w:r>
+      <w:r>
+        <w:rPr>
+          <w:sz w:val="28"/>
+          <w:szCs w:val="28"/>
+          <w:cs/>
+        </w:rPr>
+        <w:instrText xml:space="preserve"> </w:instrText>
+      </w:r>
+      <w:r>
+        <w:rPr>
+          <w:sz w:val="28"/>
+          <w:szCs w:val="28"/>
+        </w:rPr>
+        <w:instrText xml:space="preserve">SEQ </w:instrText>
+      </w:r>
+      <w:r>
+        <w:rPr>
+          <w:sz w:val="28"/>
+          <w:szCs w:val="28"/>
+          <w:cs/>
+        </w:rPr>
+        <w:instrText xml:space="preserve">รูปที่ </w:instrText>
+      </w:r>
+      <w:r>
+        <w:rPr>
+          <w:sz w:val="28"/>
+          <w:szCs w:val="28"/>
+        </w:rPr>
+        <w:instrText>\* ARABIC</w:instrText>
+      </w:r>
+      <w:r>
+        <w:rPr>
+          <w:sz w:val="28"/>
+          <w:szCs w:val="28"/>
+          <w:cs/>
+        </w:rPr>
+        <w:instrText xml:space="preserve"> </w:instrText>
+      </w:r>
+      <w:r>
+        <w:rPr>
+          <w:sz w:val="28"/>
+          <w:szCs w:val="28"/>
+          <w:cs/>
+        </w:rPr>
+        <w:fldChar w:fldCharType="separate"/>
+      </w:r>
+      <w:r>
+        <w:rPr>
+          <w:noProof/>
+          <w:sz w:val="28"/>
+          <w:szCs w:val="28"/>
+          <w:cs/>
+        </w:rPr>
+        <w:t>7</w:t>
+      </w:r>
+      <w:r>
+        <w:rPr>
+          <w:sz w:val="28"/>
+          <w:szCs w:val="28"/>
+          <w:cs/>
+        </w:rPr>
+        <w:fldChar w:fldCharType="end"/>
+      </w:r>
+      <w:r>
+        <w:rPr>
+          <w:sz w:val="28"/>
+          <w:szCs w:val="28"/>
+        </w:rPr>
+        <w:t xml:space="preserve"> User Journey: After</w:t>
+      </w:r>
+    </w:p>
+    <w:p>
+      <w:pPr>
         <w:pStyle w:val="a0"/>
         <w:numPr>
           <w:ilvl w:val="0"/>
@@ -1731,13 +2383,261 @@
     </w:p>
     <w:p>
       <w:pPr>
+        <w:pStyle w:val="af"/>
+        <w:keepNext/>
+        <w:numPr>
+          <w:ilvl w:val="0"/>
+          <w:numId w:val="21"/>
+        </w:numPr>
+        <w:spacing w:before="0" w:beforeAutospacing="0" w:after="0" w:afterAutospacing="0"/>
+        <w:textAlignment w:val="baseline"/>
+        <w:rPr>
+          <w:sz w:val="28"/>
+          <w:szCs w:val="28"/>
+        </w:rPr>
+      </w:pPr>
+      <w:r>
+        <w:rPr>
+          <w:rFonts w:asciiTheme="majorBidi" w:hAnsiTheme="majorBidi" w:cstheme="majorBidi"/>
+          <w:color w:val="000000"/>
+          <w:sz w:val="28"/>
+          <w:szCs w:val="28"/>
+          <w:cs/>
+        </w:rPr>
+        <w:lastRenderedPageBreak/>
+        <w:t xml:space="preserve">ออกแบบ </w:t>
+      </w:r>
+      <w:r>
+        <w:rPr>
+          <w:rFonts w:asciiTheme="majorBidi" w:hAnsiTheme="majorBidi" w:cstheme="majorBidi"/>
+          <w:color w:val="000000"/>
+          <w:sz w:val="28"/>
+          <w:szCs w:val="28"/>
+        </w:rPr>
+        <w:t xml:space="preserve">User Interface </w:t>
+      </w:r>
+      <w:r>
+        <w:rPr>
+          <w:rFonts w:asciiTheme="majorBidi" w:hAnsiTheme="majorBidi" w:cstheme="majorBidi"/>
+          <w:color w:val="000000"/>
+          <w:sz w:val="28"/>
+          <w:szCs w:val="28"/>
+          <w:cs/>
+        </w:rPr>
+        <w:t xml:space="preserve">โดยอ้างอิงจากหน้าจอ </w:t>
+      </w:r>
+      <w:r>
+        <w:rPr>
+          <w:rFonts w:asciiTheme="majorBidi" w:hAnsiTheme="majorBidi" w:cstheme="majorBidi"/>
+          <w:color w:val="000000"/>
+          <w:sz w:val="28"/>
+          <w:szCs w:val="28"/>
+        </w:rPr>
+        <w:t xml:space="preserve">Adafruit 128x64 OLED Bonnet </w:t>
+      </w:r>
+      <w:r>
+        <w:rPr>
+          <w:rFonts w:asciiTheme="majorBidi" w:hAnsiTheme="majorBidi" w:cstheme="majorBidi"/>
+          <w:color w:val="000000"/>
+          <w:sz w:val="28"/>
+          <w:szCs w:val="28"/>
+          <w:cs/>
+        </w:rPr>
+        <w:t xml:space="preserve">โดยใช้ </w:t>
+      </w:r>
+      <w:r>
+        <w:rPr>
+          <w:rFonts w:asciiTheme="majorBidi" w:hAnsiTheme="majorBidi" w:cstheme="majorBidi"/>
+          <w:color w:val="000000"/>
+          <w:sz w:val="28"/>
+          <w:szCs w:val="28"/>
+        </w:rPr>
+        <w:t xml:space="preserve">Figma </w:t>
+      </w:r>
+      <w:r>
+        <w:rPr>
+          <w:rFonts w:asciiTheme="majorBidi" w:hAnsiTheme="majorBidi" w:cstheme="majorBidi"/>
+          <w:color w:val="000000"/>
+          <w:sz w:val="28"/>
+          <w:szCs w:val="28"/>
+          <w:cs/>
+        </w:rPr>
+        <w:t>และได้ผลลัพธ์ดังนี้</w:t>
+      </w:r>
+      <w:r>
+        <w:rPr>
+          <w:rFonts w:ascii="Arial" w:hAnsi="Arial" w:cs="Arial"/>
+          <w:noProof/>
+          <w:color w:val="000000"/>
+          <w:sz w:val="28"/>
+          <w:szCs w:val="28"/>
+          <w:bdr w:val="none" w:sz="0" w:space="0" w:color="auto" w:frame="1"/>
+        </w:rPr>
+        <w:drawing>
+          <wp:inline distT="0" distB="0" distL="0" distR="0" wp14:anchorId="3DECC367" wp14:editId="53A73AE9">
+            <wp:extent cx="5734050" cy="3619500"/>
+            <wp:effectExtent l="0" t="0" r="0" b="0"/>
+            <wp:docPr id="1" name="รูปภาพ 1"/>
+            <wp:cNvGraphicFramePr>
+              <a:graphicFrameLocks xmlns:a="http://schemas.openxmlformats.org/drawingml/2006/main" noChangeAspect="1"/>
+            </wp:cNvGraphicFramePr>
+            <a:graphic xmlns:a="http://schemas.openxmlformats.org/drawingml/2006/main">
+              <a:graphicData uri="http://schemas.openxmlformats.org/drawingml/2006/picture">
+                <pic:pic xmlns:pic="http://schemas.openxmlformats.org/drawingml/2006/picture">
+                  <pic:nvPicPr>
+                    <pic:cNvPr id="0" name="Picture 1"/>
+                    <pic:cNvPicPr>
+                      <a:picLocks noChangeAspect="1" noChangeArrowheads="1"/>
+                    </pic:cNvPicPr>
+                  </pic:nvPicPr>
+                  <pic:blipFill>
+                    <a:blip r:embed="rId18">
+                      <a:extLst>
+                        <a:ext uri="{28A0092B-C50C-407E-A947-70E740481C1C}">
+                          <a14:useLocalDpi xmlns:a14="http://schemas.microsoft.com/office/drawing/2010/main" val="0"/>
+                        </a:ext>
+                      </a:extLst>
+                    </a:blip>
+                    <a:srcRect/>
+                    <a:stretch>
+                      <a:fillRect/>
+                    </a:stretch>
+                  </pic:blipFill>
+                  <pic:spPr bwMode="auto">
+                    <a:xfrm>
+                      <a:off x="0" y="0"/>
+                      <a:ext cx="5734050" cy="3619500"/>
+                    </a:xfrm>
+                    <a:prstGeom prst="rect">
+                      <a:avLst/>
+                    </a:prstGeom>
+                    <a:noFill/>
+                    <a:ln>
+                      <a:noFill/>
+                    </a:ln>
+                  </pic:spPr>
+                </pic:pic>
+              </a:graphicData>
+            </a:graphic>
+          </wp:inline>
+        </w:drawing>
+      </w:r>
+    </w:p>
+    <w:p>
+      <w:pPr>
+        <w:pStyle w:val="af0"/>
+        <w:jc w:val="center"/>
+        <w:rPr>
+          <w:rFonts w:asciiTheme="majorBidi" w:hAnsiTheme="majorBidi" w:cstheme="majorBidi"/>
+          <w:color w:val="000000"/>
+          <w:sz w:val="28"/>
+          <w:szCs w:val="28"/>
+        </w:rPr>
+      </w:pPr>
+      <w:r>
+        <w:rPr>
+          <w:rFonts w:hint="cs"/>
+          <w:sz w:val="28"/>
+          <w:szCs w:val="28"/>
+          <w:cs/>
+        </w:rPr>
+        <w:t>รูปที่</w:t>
+      </w:r>
+      <w:r>
+        <w:rPr>
+          <w:sz w:val="28"/>
+          <w:szCs w:val="28"/>
+          <w:cs/>
+        </w:rPr>
+        <w:t xml:space="preserve"> </w:t>
+      </w:r>
+      <w:r>
+        <w:rPr>
+          <w:sz w:val="28"/>
+          <w:szCs w:val="28"/>
+          <w:cs/>
+        </w:rPr>
+        <w:fldChar w:fldCharType="begin"/>
+      </w:r>
+      <w:r>
+        <w:rPr>
+          <w:sz w:val="28"/>
+          <w:szCs w:val="28"/>
+          <w:cs/>
+        </w:rPr>
+        <w:instrText xml:space="preserve"> </w:instrText>
+      </w:r>
+      <w:r>
+        <w:rPr>
+          <w:sz w:val="28"/>
+          <w:szCs w:val="28"/>
+        </w:rPr>
+        <w:instrText xml:space="preserve">SEQ </w:instrText>
+      </w:r>
+      <w:r>
+        <w:rPr>
+          <w:sz w:val="28"/>
+          <w:szCs w:val="28"/>
+          <w:cs/>
+        </w:rPr>
+        <w:instrText xml:space="preserve">รูปที่ </w:instrText>
+      </w:r>
+      <w:r>
+        <w:rPr>
+          <w:sz w:val="28"/>
+          <w:szCs w:val="28"/>
+        </w:rPr>
+        <w:instrText>\* ARABIC</w:instrText>
+      </w:r>
+      <w:r>
+        <w:rPr>
+          <w:sz w:val="28"/>
+          <w:szCs w:val="28"/>
+          <w:cs/>
+        </w:rPr>
+        <w:instrText xml:space="preserve"> </w:instrText>
+      </w:r>
+      <w:r>
+        <w:rPr>
+          <w:sz w:val="28"/>
+          <w:szCs w:val="28"/>
+          <w:cs/>
+        </w:rPr>
+        <w:fldChar w:fldCharType="separate"/>
+      </w:r>
+      <w:r>
+        <w:rPr>
+          <w:noProof/>
+          <w:sz w:val="28"/>
+          <w:szCs w:val="28"/>
+          <w:cs/>
+        </w:rPr>
+        <w:t>8</w:t>
+      </w:r>
+      <w:r>
+        <w:rPr>
+          <w:sz w:val="28"/>
+          <w:szCs w:val="28"/>
+          <w:cs/>
+        </w:rPr>
+        <w:fldChar w:fldCharType="end"/>
+      </w:r>
+      <w:r>
+        <w:rPr>
+          <w:sz w:val="28"/>
+          <w:szCs w:val="28"/>
+        </w:rPr>
+        <w:t xml:space="preserve"> User Interface Design</w:t>
+      </w:r>
+    </w:p>
+    <w:p>
+      <w:pPr>
         <w:pStyle w:val="2"/>
       </w:pPr>
       <w:r>
         <w:rPr>
           <w:cs/>
         </w:rPr>
-        <w:lastRenderedPageBreak/>
         <w:t>ปัญหาที่เกิดขึ้นและแนวทางการแก้ไข</w:t>
       </w:r>
     </w:p>
@@ -2229,6 +3129,7 @@
           <w:sz w:val="28"/>
           <w:szCs w:val="28"/>
         </w:rPr>
+        <w:lastRenderedPageBreak/>
         <w:t>Problem No. 4</w:t>
       </w:r>
     </w:p>
@@ -2741,7 +3642,6 @@
           <w:szCs w:val="28"/>
           <w:cs/>
         </w:rPr>
-        <w:lastRenderedPageBreak/>
         <w:t>รายละเอียดปัญหา</w:t>
       </w:r>
     </w:p>
@@ -3136,8 +4036,8 @@
       </w:pPr>
     </w:p>
     <w:sectPr>
-      <w:headerReference w:type="default" r:id="rId18"/>
-      <w:footerReference w:type="default" r:id="rId19"/>
+      <w:headerReference w:type="default" r:id="rId19"/>
+      <w:footerReference w:type="default" r:id="rId20"/>
       <w:pgSz w:w="11906" w:h="16838" w:code="9"/>
       <w:pgMar w:top="851" w:right="991" w:bottom="851" w:left="1440" w:header="284" w:footer="720" w:gutter="0"/>
       <w:cols w:space="720"/>
@@ -6966,6 +7866,13 @@
     <w:pitch w:val="variable"/>
     <w:sig w:usb0="81000003" w:usb1="00000000" w:usb2="00000000" w:usb3="00000000" w:csb0="00010001" w:csb1="00000000"/>
   </w:font>
+  <w:font w:name="Arial">
+    <w:panose1 w:val="020B0604020202020204"/>
+    <w:charset w:val="00"/>
+    <w:family w:val="swiss"/>
+    <w:pitch w:val="variable"/>
+    <w:sig w:usb0="E0002EFF" w:usb1="C000785B" w:usb2="00000009" w:usb3="00000000" w:csb0="000001FF" w:csb1="00000000"/>
+  </w:font>
   <w:font w:name="Segoe UI Symbol">
     <w:panose1 w:val="020B0502040204020203"/>
     <w:charset w:val="00"/>
@@ -6987,13 +7894,6 @@
     <w:family w:val="swiss"/>
     <w:pitch w:val="variable"/>
     <w:sig w:usb0="E4002EFF" w:usb1="C000247B" w:usb2="00000009" w:usb3="00000000" w:csb0="000001FF" w:csb1="00000000"/>
-  </w:font>
-  <w:font w:name="Arial">
-    <w:panose1 w:val="020B0604020202020204"/>
-    <w:charset w:val="00"/>
-    <w:family w:val="swiss"/>
-    <w:pitch w:val="variable"/>
-    <w:sig w:usb0="E0002EFF" w:usb1="C000785B" w:usb2="00000009" w:usb3="00000000" w:csb0="000001FF" w:csb1="00000000"/>
   </w:font>
 </w:fonts>
 </file>
@@ -7147,6 +8047,7 @@
     <w:rsid w:val="00934BD9"/>
     <w:rsid w:val="00A92F35"/>
     <w:rsid w:val="00C064C9"/>
+    <w:rsid w:val="00D069B7"/>
     <w:rsid w:val="00D452E6"/>
     <w:rsid w:val="00FD7839"/>
     <w:rsid w:val="00FD7D72"/>
@@ -7922,10 +8823,6 @@
 </file>
 
 <file path=customXml/item1.xml><?xml version="1.0" encoding="utf-8"?>
-<b:Sources xmlns:b="http://schemas.openxmlformats.org/officeDocument/2006/bibliography" xmlns="http://schemas.openxmlformats.org/officeDocument/2006/bibliography" SelectedStyle="\APASixthEditionOfficeOnline.xsl" StyleName="APA" Version="6"/>
-</file>
-
-<file path=customXml/item2.xml><?xml version="1.0" encoding="utf-8"?>
 <?mso-contentType ?>
 <FormTemplates xmlns="http://schemas.microsoft.com/sharepoint/v3/contenttype/forms">
   <Display>DocumentLibraryForm</Display>
@@ -7934,7 +8831,22 @@
 </FormTemplates>
 </file>
 
+<file path=customXml/item2.xml><?xml version="1.0" encoding="utf-8"?>
+<b:Sources xmlns:b="http://schemas.openxmlformats.org/officeDocument/2006/bibliography" xmlns="http://schemas.openxmlformats.org/officeDocument/2006/bibliography" SelectedStyle="\APASixthEditionOfficeOnline.xsl" StyleName="APA" Version="6"/>
+</file>
+
 <file path=customXml/item3.xml><?xml version="1.0" encoding="utf-8"?>
+<p:properties xmlns:p="http://schemas.microsoft.com/office/2006/metadata/properties" xmlns:xsi="http://www.w3.org/2001/XMLSchema-instance" xmlns:pc="http://schemas.microsoft.com/office/infopath/2007/PartnerControls">
+  <documentManagement>
+    <TaxCatchAll xmlns="7cc98989-72c3-446c-ae77-edbe8b0d3d4f" xsi:nil="true"/>
+    <lcf76f155ced4ddcb4097134ff3c332f xmlns="68b1a8ec-1e8e-42ad-b7ec-0f1faacbbc5d">
+      <Terms xmlns="http://schemas.microsoft.com/office/infopath/2007/PartnerControls"/>
+    </lcf76f155ced4ddcb4097134ff3c332f>
+  </documentManagement>
+</p:properties>
+</file>
+
+<file path=customXml/item4.xml><?xml version="1.0" encoding="utf-8"?>
 <ct:contentTypeSchema xmlns:ct="http://schemas.microsoft.com/office/2006/metadata/contentType" xmlns:ma="http://schemas.microsoft.com/office/2006/metadata/properties/metaAttributes" ct:_="" ma:_="" ma:contentTypeName="Document" ma:contentTypeID="0x0101007267994F6C12934997A7C41CCCE4D640" ma:contentTypeVersion="10" ma:contentTypeDescription="Create a new document." ma:contentTypeScope="" ma:versionID="c4f10ff9a3aba4fb3d82ed749febfa94">
   <xsd:schema xmlns:xsd="http://www.w3.org/2001/XMLSchema" xmlns:xs="http://www.w3.org/2001/XMLSchema" xmlns:p="http://schemas.microsoft.com/office/2006/metadata/properties" xmlns:ns2="68b1a8ec-1e8e-42ad-b7ec-0f1faacbbc5d" xmlns:ns3="7cc98989-72c3-446c-ae77-edbe8b0d3d4f" targetNamespace="http://schemas.microsoft.com/office/2006/metadata/properties" ma:root="true" ma:fieldsID="107c339d6b6e90b5f8442fe6f4ef6f0f" ns2:_="" ns3:_="">
     <xsd:import namespace="68b1a8ec-1e8e-42ad-b7ec-0f1faacbbc5d"/>
@@ -8125,18 +9037,15 @@
 </ct:contentTypeSchema>
 </file>
 
-<file path=customXml/item4.xml><?xml version="1.0" encoding="utf-8"?>
-<p:properties xmlns:p="http://schemas.microsoft.com/office/2006/metadata/properties" xmlns:xsi="http://www.w3.org/2001/XMLSchema-instance" xmlns:pc="http://schemas.microsoft.com/office/infopath/2007/PartnerControls">
-  <documentManagement>
-    <TaxCatchAll xmlns="7cc98989-72c3-446c-ae77-edbe8b0d3d4f" xsi:nil="true"/>
-    <lcf76f155ced4ddcb4097134ff3c332f xmlns="68b1a8ec-1e8e-42ad-b7ec-0f1faacbbc5d">
-      <Terms xmlns="http://schemas.microsoft.com/office/infopath/2007/PartnerControls"/>
-    </lcf76f155ced4ddcb4097134ff3c332f>
-  </documentManagement>
-</p:properties>
+<file path=customXml/itemProps1.xml><?xml version="1.0" encoding="utf-8"?>
+<ds:datastoreItem xmlns:ds="http://schemas.openxmlformats.org/officeDocument/2006/customXml" ds:itemID="{EE20C0BC-7DE5-4F7A-8B77-34EDCADDBDDF}">
+  <ds:schemaRefs>
+    <ds:schemaRef ds:uri="http://schemas.microsoft.com/sharepoint/v3/contenttype/forms"/>
+  </ds:schemaRefs>
+</ds:datastoreItem>
 </file>
 
-<file path=customXml/itemProps1.xml><?xml version="1.0" encoding="utf-8"?>
+<file path=customXml/itemProps2.xml><?xml version="1.0" encoding="utf-8"?>
 <ds:datastoreItem xmlns:ds="http://schemas.openxmlformats.org/officeDocument/2006/customXml" ds:itemID="{F70F2C04-4EC2-4713-A133-9BC7631D2DF0}">
   <ds:schemaRefs>
     <ds:schemaRef ds:uri="http://schemas.openxmlformats.org/officeDocument/2006/bibliography"/>
@@ -8144,15 +9053,18 @@
 </ds:datastoreItem>
 </file>
 
-<file path=customXml/itemProps2.xml><?xml version="1.0" encoding="utf-8"?>
-<ds:datastoreItem xmlns:ds="http://schemas.openxmlformats.org/officeDocument/2006/customXml" ds:itemID="{EE20C0BC-7DE5-4F7A-8B77-34EDCADDBDDF}">
+<file path=customXml/itemProps3.xml><?xml version="1.0" encoding="utf-8"?>
+<ds:datastoreItem xmlns:ds="http://schemas.openxmlformats.org/officeDocument/2006/customXml" ds:itemID="{CF6C7B6E-D565-4068-8C0D-6DB1020E83D5}">
   <ds:schemaRefs>
-    <ds:schemaRef ds:uri="http://schemas.microsoft.com/sharepoint/v3/contenttype/forms"/>
+    <ds:schemaRef ds:uri="http://schemas.microsoft.com/office/2006/metadata/properties"/>
+    <ds:schemaRef ds:uri="http://schemas.microsoft.com/office/infopath/2007/PartnerControls"/>
+    <ds:schemaRef ds:uri="7cc98989-72c3-446c-ae77-edbe8b0d3d4f"/>
+    <ds:schemaRef ds:uri="68b1a8ec-1e8e-42ad-b7ec-0f1faacbbc5d"/>
   </ds:schemaRefs>
 </ds:datastoreItem>
 </file>
 
-<file path=customXml/itemProps3.xml><?xml version="1.0" encoding="utf-8"?>
+<file path=customXml/itemProps4.xml><?xml version="1.0" encoding="utf-8"?>
 <ds:datastoreItem xmlns:ds="http://schemas.openxmlformats.org/officeDocument/2006/customXml" ds:itemID="{1A0809AC-E2D2-4BA4-8720-19EA06328C0F}">
   <ds:schemaRefs>
     <ds:schemaRef ds:uri="http://schemas.microsoft.com/office/2006/metadata/contentType"/>
@@ -8169,15 +9081,4 @@
     <ds:schemaRef ds:uri="http://schemas.microsoft.com/internal/obd"/>
   </ds:schemaRefs>
 </ds:datastoreItem>
-</file>
-
-<file path=customXml/itemProps4.xml><?xml version="1.0" encoding="utf-8"?>
-<ds:datastoreItem xmlns:ds="http://schemas.openxmlformats.org/officeDocument/2006/customXml" ds:itemID="{CF6C7B6E-D565-4068-8C0D-6DB1020E83D5}">
-  <ds:schemaRefs>
-    <ds:schemaRef ds:uri="http://schemas.microsoft.com/office/2006/metadata/properties"/>
-    <ds:schemaRef ds:uri="http://schemas.microsoft.com/office/infopath/2007/PartnerControls"/>
-    <ds:schemaRef ds:uri="7cc98989-72c3-446c-ae77-edbe8b0d3d4f"/>
-    <ds:schemaRef ds:uri="68b1a8ec-1e8e-42ad-b7ec-0f1faacbbc5d"/>
-  </ds:schemaRefs>
-</ds:datastoreItem>
 </file>
</xml_diff>